<commit_message>
removed extra images covacevic
</commit_message>
<xml_diff>
--- a/++Templated Entries/LAURA ONLY ACCESS COMPLETED/ARCHITECTURE/Covacevic et al-1972 JG/Covacevic et al-1972 (Cortazar) - JG.docx
+++ b/++Templated Entries/LAURA ONLY ACCESS COMPLETED/ARCHITECTURE/Covacevic et al-1972 JG/Covacevic et al-1972 (Cortazar) - JG.docx
@@ -157,9 +157,27 @@
                 <w:tcW w:w="2642" w:type="dxa"/>
               </w:tcPr>
               <w:p>
-                <w:r>
-                  <w:t>de Cortazar Galleguillos</w:t>
-                </w:r>
+                <w:proofErr w:type="gramStart"/>
+                <w:r>
+                  <w:t>de</w:t>
+                </w:r>
+                <w:proofErr w:type="gramEnd"/>
+                <w:r>
+                  <w:t xml:space="preserve"> </w:t>
+                </w:r>
+                <w:proofErr w:type="spellStart"/>
+                <w:r>
+                  <w:t>Cortazar</w:t>
+                </w:r>
+                <w:proofErr w:type="spellEnd"/>
+                <w:r>
+                  <w:t xml:space="preserve"> </w:t>
+                </w:r>
+                <w:proofErr w:type="spellStart"/>
+                <w:r>
+                  <w:t>Galleguillos</w:t>
+                </w:r>
+                <w:proofErr w:type="spellEnd"/>
               </w:p>
             </w:tc>
           </w:sdtContent>
@@ -332,17 +350,53 @@
                     <w:b/>
                   </w:rPr>
                 </w:pPr>
+                <w:proofErr w:type="spellStart"/>
                 <w:r>
                   <w:rPr>
                     <w:lang w:val="en-CA"/>
                   </w:rPr>
-                  <w:t>Covacevic, Gaggero,</w:t>
-                </w:r>
+                  <w:t>Covacevic</w:t>
+                </w:r>
+                <w:proofErr w:type="spellEnd"/>
                 <w:r>
                   <w:rPr>
                     <w:lang w:val="en-CA"/>
                   </w:rPr>
-                  <w:t xml:space="preserve"> Medina, Echeñique and Gonzalez</w:t>
+                  <w:t xml:space="preserve">, </w:t>
+                </w:r>
+                <w:proofErr w:type="spellStart"/>
+                <w:r>
+                  <w:rPr>
+                    <w:lang w:val="en-CA"/>
+                  </w:rPr>
+                  <w:t>Gaggero</w:t>
+                </w:r>
+                <w:proofErr w:type="spellEnd"/>
+                <w:r>
+                  <w:rPr>
+                    <w:lang w:val="en-CA"/>
+                  </w:rPr>
+                  <w:t>,</w:t>
+                </w:r>
+                <w:r>
+                  <w:rPr>
+                    <w:lang w:val="en-CA"/>
+                  </w:rPr>
+                  <w:t xml:space="preserve"> Medina, </w:t>
+                </w:r>
+                <w:proofErr w:type="spellStart"/>
+                <w:r>
+                  <w:rPr>
+                    <w:lang w:val="en-CA"/>
+                  </w:rPr>
+                  <w:t>Echeñique</w:t>
+                </w:r>
+                <w:proofErr w:type="spellEnd"/>
+                <w:r>
+                  <w:rPr>
+                    <w:lang w:val="en-CA"/>
+                  </w:rPr>
+                  <w:t xml:space="preserve"> and Gonzalez</w:t>
                 </w:r>
                 <w:r>
                   <w:rPr>
@@ -452,17 +506,53 @@
                 <w:r>
                   <w:t>, ‘</w:t>
                 </w:r>
+                <w:proofErr w:type="spellStart"/>
                 <w:r>
                   <w:rPr>
                     <w:lang w:val="en-CA"/>
                   </w:rPr>
-                  <w:t>Covacevic, Gaggero,</w:t>
-                </w:r>
+                  <w:t>Covacevic</w:t>
+                </w:r>
+                <w:proofErr w:type="spellEnd"/>
                 <w:r>
                   <w:rPr>
                     <w:lang w:val="en-CA"/>
                   </w:rPr>
-                  <w:t xml:space="preserve"> Medina, Echeñique and Gonzalez</w:t>
+                  <w:t xml:space="preserve">, </w:t>
+                </w:r>
+                <w:proofErr w:type="spellStart"/>
+                <w:r>
+                  <w:rPr>
+                    <w:lang w:val="en-CA"/>
+                  </w:rPr>
+                  <w:t>Gaggero</w:t>
+                </w:r>
+                <w:proofErr w:type="spellEnd"/>
+                <w:r>
+                  <w:rPr>
+                    <w:lang w:val="en-CA"/>
+                  </w:rPr>
+                  <w:t>,</w:t>
+                </w:r>
+                <w:r>
+                  <w:rPr>
+                    <w:lang w:val="en-CA"/>
+                  </w:rPr>
+                  <w:t xml:space="preserve"> Medina, </w:t>
+                </w:r>
+                <w:proofErr w:type="spellStart"/>
+                <w:r>
+                  <w:rPr>
+                    <w:lang w:val="en-CA"/>
+                  </w:rPr>
+                  <w:t>Echeñique</w:t>
+                </w:r>
+                <w:proofErr w:type="spellEnd"/>
+                <w:r>
+                  <w:rPr>
+                    <w:lang w:val="en-CA"/>
+                  </w:rPr>
+                  <w:t xml:space="preserve"> and Gonzalez</w:t>
                 </w:r>
                 <w:r>
                   <w:t>’</w:t>
@@ -474,7 +564,23 @@
                   <w:t xml:space="preserve">Architects of diverse origins and affiliations composed the ad-hoc firm, drafted from practices that were mainly engaged with public urban projects. </w:t>
                 </w:r>
                 <w:r>
-                  <w:t xml:space="preserve">Despite its brief existence, its significance for Chilean architecture is paramount, both in terms of the specific building designed by the collective and because of the individual relevance of each architect. This super-firm was put together by Miguel Lawner and Jorge Wong, from the CORMU (Urban Development Corporation), following the direct instruction of the then president, Salvador Allende, with the objective of designing the UNCTAD building. </w:t>
+                  <w:t xml:space="preserve">Despite its brief existence, its significance for Chilean architecture is paramount, both in terms of the specific building designed by the collective and because of the individual relevance of each architect. </w:t>
+                </w:r>
+                <w:proofErr w:type="gramStart"/>
+                <w:r>
+                  <w:t xml:space="preserve">This super-firm was put together by Miguel </w:t>
+                </w:r>
+                <w:proofErr w:type="spellStart"/>
+                <w:r>
+                  <w:t>Lawner</w:t>
+                </w:r>
+                <w:proofErr w:type="spellEnd"/>
+                <w:r>
+                  <w:t xml:space="preserve"> and Jorge Wong</w:t>
+                </w:r>
+                <w:proofErr w:type="gramEnd"/>
+                <w:r>
+                  <w:t xml:space="preserve">, from the CORMU (Urban Development Corporation), following the direct instruction of the then president, Salvador Allende, with the objective of designing the UNCTAD building. </w:t>
                 </w:r>
               </w:p>
               <w:p/>
@@ -534,23 +640,75 @@
                 <w:r>
                   <w:t>, ‘</w:t>
                 </w:r>
+                <w:proofErr w:type="spellStart"/>
                 <w:r>
                   <w:rPr>
                     <w:lang w:val="en-CA"/>
                   </w:rPr>
-                  <w:t>Covacevic, Gaggero,</w:t>
-                </w:r>
+                  <w:t>Covacevic</w:t>
+                </w:r>
+                <w:proofErr w:type="spellEnd"/>
                 <w:r>
                   <w:rPr>
                     <w:lang w:val="en-CA"/>
                   </w:rPr>
-                  <w:t xml:space="preserve"> Medina, Echeñique and Gonzalez</w:t>
+                  <w:t xml:space="preserve">, </w:t>
+                </w:r>
+                <w:proofErr w:type="spellStart"/>
+                <w:r>
+                  <w:rPr>
+                    <w:lang w:val="en-CA"/>
+                  </w:rPr>
+                  <w:t>Gaggero</w:t>
+                </w:r>
+                <w:proofErr w:type="spellEnd"/>
+                <w:r>
+                  <w:rPr>
+                    <w:lang w:val="en-CA"/>
+                  </w:rPr>
+                  <w:t>,</w:t>
+                </w:r>
+                <w:r>
+                  <w:rPr>
+                    <w:lang w:val="en-CA"/>
+                  </w:rPr>
+                  <w:t xml:space="preserve"> Medina, </w:t>
+                </w:r>
+                <w:proofErr w:type="spellStart"/>
+                <w:r>
+                  <w:rPr>
+                    <w:lang w:val="en-CA"/>
+                  </w:rPr>
+                  <w:t>Echeñique</w:t>
+                </w:r>
+                <w:proofErr w:type="spellEnd"/>
+                <w:r>
+                  <w:rPr>
+                    <w:lang w:val="en-CA"/>
+                  </w:rPr>
+                  <w:t xml:space="preserve"> and Gonzalez</w:t>
                 </w:r>
                 <w:r>
                   <w:t xml:space="preserve">’ </w:t>
                 </w:r>
                 <w:r>
-                  <w:t xml:space="preserve">was established in 1971 for the sole purpose of designing one building over a period of only 275 days. Despite its brief existence, its significance for Chilean architecture is paramount, both in terms of the specific building designed by the collective and because of the individual relevance of each architect. This super-firm was put together by Miguel Lawner and Jorge Wong, from the CORMU (Urban Development Corporation), following the direct instruction of the then president, Salvador Allende, with the objective of designing the UNCTAD building. </w:t>
+                  <w:t xml:space="preserve">was established in 1971 for the sole purpose of designing one building over a period of only 275 days. Despite its brief existence, its significance for Chilean architecture is paramount, both in terms of the specific building designed by the collective and because of the individual relevance of each architect. </w:t>
+                </w:r>
+                <w:proofErr w:type="gramStart"/>
+                <w:r>
+                  <w:t xml:space="preserve">This super-firm was put together by Miguel </w:t>
+                </w:r>
+                <w:proofErr w:type="spellStart"/>
+                <w:r>
+                  <w:t>Lawner</w:t>
+                </w:r>
+                <w:proofErr w:type="spellEnd"/>
+                <w:r>
+                  <w:t xml:space="preserve"> and Jorge Wong</w:t>
+                </w:r>
+                <w:proofErr w:type="gramEnd"/>
+                <w:r>
+                  <w:t xml:space="preserve">, from the CORMU (Urban Development Corporation), following the direct instruction of the then president, Salvador Allende, with the objective of designing the UNCTAD building. </w:t>
                 </w:r>
               </w:p>
               <w:p/>
@@ -559,139 +717,39 @@
                   <w:keepNext/>
                 </w:pPr>
                 <w:r>
-                  <w:t>File: covacevic</w:t>
-                </w:r>
-                <w:r>
-                  <w:t>1</w:t>
-                </w:r>
-                <w:r>
-                  <w:t>.jpg</w:t>
+                  <w:t>File: covacevic2.jpg</w:t>
                 </w:r>
               </w:p>
               <w:p>
                 <w:pPr>
                   <w:pStyle w:val="Caption"/>
                 </w:pPr>
-                <w:r>
-                  <w:fldChar w:fldCharType="begin"/>
-                </w:r>
-                <w:r>
-                  <w:instrText xml:space="preserve"> SEQ Figure \* ARABIC </w:instrText>
-                </w:r>
-                <w:r>
-                  <w:fldChar w:fldCharType="separate"/>
-                </w:r>
-                <w:r>
-                  <w:rPr>
-                    <w:noProof/>
-                  </w:rPr>
-                  <w:t>1</w:t>
-                </w:r>
-                <w:r>
-                  <w:rPr>
-                    <w:noProof/>
-                  </w:rPr>
-                  <w:fldChar w:fldCharType="end"/>
-                </w:r>
+                <w:fldSimple w:instr=" SEQ Figure \* ARABIC ">
+                  <w:r>
+                    <w:rPr>
+                      <w:noProof/>
+                    </w:rPr>
+                    <w:t>2</w:t>
+                  </w:r>
+                </w:fldSimple>
                 <w:r>
                   <w:t xml:space="preserve"> </w:t>
                 </w:r>
                 <w:r>
-                  <w:t>Figure 1: Final model, 1971 (http://ordenartificial.wordpress.com/2012/09/06/unctad-iii-arquitectura-contradictoria-borrador/)</w:t>
+                  <w:t>Conceptual sketches (clockwise, from upper left side): the 'parallel forms' concept; the ‘station building’; the ‘tunnel buildin</w:t>
+                </w:r>
+                <w:r>
+                  <w:t>g’; the ‘piazza building’ (</w:t>
+                </w:r>
+                <w:r>
+                  <w:t>http://ordenartificial.wordpress.com/2012/09/06/unctad-iii-arquitectura-contradictoria-borrador/</w:t>
+                </w:r>
+                <w:r>
+                  <w:t>)</w:t>
                 </w:r>
               </w:p>
               <w:p>
-                <w:pPr>
-                  <w:keepNext/>
-                </w:pPr>
-                <w:r>
-                  <w:t>File: covacevic2.jpg</w:t>
-                </w:r>
-              </w:p>
-              <w:p>
-                <w:pPr>
-                  <w:pStyle w:val="Caption"/>
-                </w:pPr>
-                <w:r>
-                  <w:fldChar w:fldCharType="begin"/>
-                </w:r>
-                <w:r>
-                  <w:instrText xml:space="preserve"> SEQ Figure \* ARABIC </w:instrText>
-                </w:r>
-                <w:r>
-                  <w:fldChar w:fldCharType="separate"/>
-                </w:r>
-                <w:r>
-                  <w:rPr>
-                    <w:noProof/>
-                  </w:rPr>
-                  <w:t>2</w:t>
-                </w:r>
-                <w:r>
-                  <w:rPr>
-                    <w:noProof/>
-                  </w:rPr>
-                  <w:fldChar w:fldCharType="end"/>
-                </w:r>
-                <w:r>
-                  <w:t xml:space="preserve"> </w:t>
-                </w:r>
-                <w:r>
-                  <w:t>Conceptual sketches (clockwise, from upper left side): the 'parallel forms' concept; the ‘station building’; the ‘tunnel buildin</w:t>
-                </w:r>
-                <w:r>
-                  <w:t>g’; the ‘piazza building’ (</w:t>
-                </w:r>
-                <w:r>
-                  <w:t>http://ordenartificial.wordpress.com/2012/09/06/unctad-iii-arquitectura-contradictoria-borrador/</w:t>
-                </w:r>
-                <w:r>
-                  <w:t>)</w:t>
-                </w:r>
-              </w:p>
-              <w:p>
-                <w:pPr>
-                  <w:keepNext/>
-                </w:pPr>
-                <w:r>
-                  <w:t>File: covacevic3.jpg</w:t>
-                </w:r>
-              </w:p>
-              <w:p>
-                <w:pPr>
-                  <w:pStyle w:val="Caption"/>
-                </w:pPr>
-                <w:r>
-                  <w:fldChar w:fldCharType="begin"/>
-                </w:r>
-                <w:r>
-                  <w:instrText xml:space="preserve"> SEQ Figure \* ARABIC </w:instrText>
-                </w:r>
-                <w:r>
-                  <w:fldChar w:fldCharType="separate"/>
-                </w:r>
-                <w:r>
-                  <w:rPr>
-                    <w:noProof/>
-                  </w:rPr>
-                  <w:t>3</w:t>
-                </w:r>
-                <w:r>
-                  <w:rPr>
-                    <w:noProof/>
-                  </w:rPr>
-                  <w:fldChar w:fldCharType="end"/>
-                </w:r>
-                <w:r>
-                  <w:t xml:space="preserve"> </w:t>
-                </w:r>
-                <w:r>
-                  <w:t>the UNCTAD III building, interior view, 1972 (http://www.gamtv.cl/?p=728)</w:t>
-                </w:r>
-              </w:p>
-              <w:p>
-                <w:r>
-                  <w:lastRenderedPageBreak/>
+                <w:r>
                   <w:t xml:space="preserve">The UNCTAD III (third </w:t>
                 </w:r>
                 <w:r>
@@ -709,22 +767,146 @@
                   <w:t>)</w:t>
                 </w:r>
                 <w:r>
-                  <w:t xml:space="preserve"> was to be held in Santiago in May 1972, and as Chile lacked an existing space to host it, the required 40,000 square metres building had to be hastily constructed. This presented a challenge that would demand an exceptional articulation of legal, human, and technical resources. The establishment of an ad-hoc architectural practice and the selection of a recently vacated plot in downtown Santiago, among other strategies, made this building central not only in architectural terms, but also urban, social and, later, historical ones.</w:t>
+                  <w:t xml:space="preserve"> was to be held in Santiago in May 1972, and as Chile lacked an existing space to host it, the required 40,000 square metres building had to be hastily constructed. This presented a challenge that would demand an exceptional articulation of legal, human, and technical resources. The establishment of an ad-hoc architectural practice and the selection of a recently vacated plot in downtown Santiago, among other strategies, made this building central not only in architectural terms, but also urban, social </w:t>
+                </w:r>
+                <w:r>
+                  <w:lastRenderedPageBreak/>
+                  <w:t>and, later, historical ones.</w:t>
                 </w:r>
               </w:p>
               <w:p/>
               <w:p>
                 <w:r>
-                  <w:t>Architects of diverse origins and affiliations composed the ad-hoc firm, drafted from practices that were mainly engaged with public urban projects. José Covacevic studied architecture at the Universidad de Chile, graduating in 1961. After graduating, he studied for two years in Italy and founded the firm Cárdenas Covacevic Far</w:t>
-                </w:r>
-                <w:r>
-                  <w:t>rú Arquitectos, which would later</w:t>
-                </w:r>
-                <w:r>
-                  <w:t xml:space="preserve"> design the Chilean Congress building (1988). He was one of the founders of the magazine AUCA, and has taught at the school of architecture of the Universidad de Chile for over sixty years. Hugo Gaggero studied architecture at the Universidad Católica. Among other things, he participated in the design of the Naval School in Valparaíso (by Mario Perez de Arce and Hugo Errazuriz, developed between 1957 and 1975) and, together with Margarita Pisano designed one of the San Borja towers in 1969. José Medina graduated from the Universidad de Chile in 1963 and in 1966 worked in Eero Saarinen’s office in the United States. Upon his return to Chile, he joined Miguel Lawner’s firm BEL Arquitectos, mainly working in the Inés de Suárez urban renewal. After the coup d’état in 1973 he would be exiled to Spain. </w:t>
-                </w:r>
-                <w:r>
-                  <w:t>Juan Echeñique studied architecture at the Universidad Católica. He practised in association with José Cruz Covarrubias, and together they would author buildings such as the Chilean Embassy in Buenos Aires, Argentina (1966-</w:t>
+                  <w:t xml:space="preserve">Architects of diverse origins and affiliations composed the ad-hoc firm, drafted from practices that were mainly engaged with public urban projects. José </w:t>
+                </w:r>
+                <w:proofErr w:type="spellStart"/>
+                <w:r>
+                  <w:t>Covacevic</w:t>
+                </w:r>
+                <w:proofErr w:type="spellEnd"/>
+                <w:r>
+                  <w:t xml:space="preserve"> studied architecture at the Universidad de Chile, graduating in 1961. After graduating, he studied for two years in Italy and founded the firm Cárdenas </w:t>
+                </w:r>
+                <w:proofErr w:type="spellStart"/>
+                <w:r>
+                  <w:t>Covacevic</w:t>
+                </w:r>
+                <w:proofErr w:type="spellEnd"/>
+                <w:r>
+                  <w:t xml:space="preserve"> </w:t>
+                </w:r>
+                <w:proofErr w:type="spellStart"/>
+                <w:r>
+                  <w:t>Far</w:t>
+                </w:r>
+                <w:r>
+                  <w:t>rú</w:t>
+                </w:r>
+                <w:proofErr w:type="spellEnd"/>
+                <w:r>
+                  <w:t xml:space="preserve"> </w:t>
+                </w:r>
+                <w:proofErr w:type="spellStart"/>
+                <w:r>
+                  <w:t>Arquitectos</w:t>
+                </w:r>
+                <w:proofErr w:type="spellEnd"/>
+                <w:r>
+                  <w:t>, which would later</w:t>
+                </w:r>
+                <w:r>
+                  <w:t xml:space="preserve"> design the Chilean Congress building (1988). He was one of the founders of the magazine AUCA, and has taught at the school of architecture of the Universidad de Chile for over sixty years. Hugo </w:t>
+                </w:r>
+                <w:proofErr w:type="spellStart"/>
+                <w:r>
+                  <w:t>Gaggero</w:t>
+                </w:r>
+                <w:proofErr w:type="spellEnd"/>
+                <w:r>
+                  <w:t xml:space="preserve"> studied architecture at the Universidad </w:t>
+                </w:r>
+                <w:proofErr w:type="spellStart"/>
+                <w:r>
+                  <w:t>Católica</w:t>
+                </w:r>
+                <w:proofErr w:type="spellEnd"/>
+                <w:r>
+                  <w:t xml:space="preserve">. Among other things, he participated in the design of the Naval School in Valparaíso (by Mario Perez de </w:t>
+                </w:r>
+                <w:proofErr w:type="spellStart"/>
+                <w:r>
+                  <w:t>Arce</w:t>
+                </w:r>
+                <w:proofErr w:type="spellEnd"/>
+                <w:r>
+                  <w:t xml:space="preserve"> and Hugo </w:t>
+                </w:r>
+                <w:proofErr w:type="spellStart"/>
+                <w:r>
+                  <w:t>Errazuriz</w:t>
+                </w:r>
+                <w:proofErr w:type="spellEnd"/>
+                <w:r>
+                  <w:t xml:space="preserve">, developed between 1957 and 1975) and, together with Margarita Pisano designed one of the San </w:t>
+                </w:r>
+                <w:proofErr w:type="spellStart"/>
+                <w:r>
+                  <w:t>Borja</w:t>
+                </w:r>
+                <w:proofErr w:type="spellEnd"/>
+                <w:r>
+                  <w:t xml:space="preserve"> towers in 1969. José Medina graduated from the Universidad de Chile in 1963 and in 1966 worked in </w:t>
+                </w:r>
+                <w:proofErr w:type="spellStart"/>
+                <w:r>
+                  <w:t>Eero</w:t>
+                </w:r>
+                <w:proofErr w:type="spellEnd"/>
+                <w:r>
+                  <w:t xml:space="preserve"> Saarinen’s office in the United States. Upon his return to Chile, he joined Miguel </w:t>
+                </w:r>
+                <w:proofErr w:type="spellStart"/>
+                <w:r>
+                  <w:t>Lawner’s</w:t>
+                </w:r>
+                <w:proofErr w:type="spellEnd"/>
+                <w:r>
+                  <w:t xml:space="preserve"> firm BEL </w:t>
+                </w:r>
+                <w:proofErr w:type="spellStart"/>
+                <w:r>
+                  <w:t>Arquitectos</w:t>
+                </w:r>
+                <w:proofErr w:type="spellEnd"/>
+                <w:r>
+                  <w:t xml:space="preserve">, mainly working in the Inés de </w:t>
+                </w:r>
+                <w:proofErr w:type="spellStart"/>
+                <w:r>
+                  <w:t>Suárez</w:t>
+                </w:r>
+                <w:proofErr w:type="spellEnd"/>
+                <w:r>
+                  <w:t xml:space="preserve"> urban renewal. After the coup d’état in 1973 he would be exiled to Spain. </w:t>
+                </w:r>
+                <w:r>
+                  <w:t xml:space="preserve">Juan </w:t>
+                </w:r>
+                <w:proofErr w:type="spellStart"/>
+                <w:r>
+                  <w:t>Echeñique</w:t>
+                </w:r>
+                <w:proofErr w:type="spellEnd"/>
+                <w:r>
+                  <w:t xml:space="preserve"> studied architecture at the Universidad </w:t>
+                </w:r>
+                <w:proofErr w:type="spellStart"/>
+                <w:r>
+                  <w:t>Católica</w:t>
+                </w:r>
+                <w:proofErr w:type="spellEnd"/>
+                <w:r>
+                  <w:t>. He practised in association with José Cruz Covarrubias, and together they would author buildings such as the Chilean Embassy in Buenos Aires, Argentina (1966-</w:t>
                 </w:r>
                 <w:r>
                   <w:t>6</w:t>
@@ -733,216 +915,29 @@
                   <w:t>9).</w:t>
                 </w:r>
                 <w:r>
-                  <w:t xml:space="preserve"> Sergio Gonzalez graduated as an architect from the Universidad de Chile. He was an active member of the Communist Party, taught at the Universidad de Chile, and worked with Gonzalo Mardones Restat. Between 1953 and 1957 he was a member of parliament for the Communist Party. </w:t>
+                  <w:t xml:space="preserve"> Sergio Gonzalez graduated as an architect from the Universidad de Chile. He was an active member of the Communist Party, taught at the Universidad de Chile, and worked with Gonzalo </w:t>
+                </w:r>
+                <w:proofErr w:type="spellStart"/>
+                <w:r>
+                  <w:t>Mardones</w:t>
+                </w:r>
+                <w:proofErr w:type="spellEnd"/>
+                <w:r>
+                  <w:t xml:space="preserve"> </w:t>
+                </w:r>
+                <w:proofErr w:type="spellStart"/>
+                <w:r>
+                  <w:t>Restat</w:t>
+                </w:r>
+                <w:proofErr w:type="spellEnd"/>
+                <w:r>
+                  <w:t xml:space="preserve">. Between 1953 and 1957 he was a member of parliament for the Communist Party. </w:t>
                 </w:r>
               </w:p>
               <w:p/>
               <w:p>
                 <w:r>
                   <w:t>The UNCTAD building, after its inauguration in May 1972, had a contested life. Following a short life as cultural centre, it would then pass on to become the seat of government for the military junta under the command of Augusto Pinochet, from 1973 to 1982, after which it housed the Ministry of Defence. Although democracy returned in 1990, the building would have to wait until 2007, when a public competition was held to redesign the building as cultural centre. Today it is the Gabriela Mistral Cultural Centre.</w:t>
-                </w:r>
-              </w:p>
-              <w:p/>
-              <w:p>
-                <w:pPr>
-                  <w:keepNext/>
-                </w:pPr>
-                <w:r>
-                  <w:t>File: covacevic4.jpg</w:t>
-                </w:r>
-              </w:p>
-              <w:p>
-                <w:pPr>
-                  <w:pStyle w:val="Caption"/>
-                </w:pPr>
-                <w:r>
-                  <w:fldChar w:fldCharType="begin"/>
-                </w:r>
-                <w:r>
-                  <w:instrText xml:space="preserve"> SEQ Figure \* ARABIC </w:instrText>
-                </w:r>
-                <w:r>
-                  <w:fldChar w:fldCharType="separate"/>
-                </w:r>
-                <w:r>
-                  <w:rPr>
-                    <w:noProof/>
-                  </w:rPr>
-                  <w:t>4</w:t>
-                </w:r>
-                <w:r>
-                  <w:rPr>
-                    <w:noProof/>
-                  </w:rPr>
-                  <w:fldChar w:fldCharType="end"/>
-                </w:r>
-                <w:r>
-                  <w:t xml:space="preserve"> </w:t>
-                </w:r>
-                <w:r>
-                  <w:t>The building under military use is re-named 'Diego Portales' (</w:t>
-                </w:r>
-                <w:hyperlink r:id="rId9" w:history="1">
-                  <w:r>
-                    <w:rPr>
-                      <w:rStyle w:val="Hyperlink"/>
-                    </w:rPr>
-                    <w:t>http://www.gamtv.cl/?p=1948</w:t>
-                  </w:r>
-                </w:hyperlink>
-                <w:r>
-                  <w:t>)</w:t>
-                </w:r>
-              </w:p>
-              <w:p>
-                <w:pPr>
-                  <w:keepNext/>
-                </w:pPr>
-                <w:r>
-                  <w:t>File: covacevic5.jpg</w:t>
-                </w:r>
-              </w:p>
-              <w:p>
-                <w:pPr>
-                  <w:pStyle w:val="Caption"/>
-                </w:pPr>
-                <w:r>
-                  <w:fldChar w:fldCharType="begin"/>
-                </w:r>
-                <w:r>
-                  <w:instrText xml:space="preserve"> SEQ Figure \* ARABIC </w:instrText>
-                </w:r>
-                <w:r>
-                  <w:fldChar w:fldCharType="separate"/>
-                </w:r>
-                <w:r>
-                  <w:rPr>
-                    <w:noProof/>
-                  </w:rPr>
-                  <w:t>5</w:t>
-                </w:r>
-                <w:r>
-                  <w:rPr>
-                    <w:noProof/>
-                  </w:rPr>
-                  <w:fldChar w:fldCharType="end"/>
-                </w:r>
-                <w:r>
-                  <w:t xml:space="preserve"> T</w:t>
-                </w:r>
-                <w:r>
-                  <w:t>he renovated building, 2010: GAM cultural centre by Cristian Fernandez and Lateral (from http://www.plataformaarquitectura.cl/2010/08/31/centro-cultural-gabriela-mistral-cristian-fernandez-arquitectos-lateral-arquitectura-diseno/1287177876-gam-fdez-lat</w:t>
-                </w:r>
-              </w:p>
-              <w:p>
-                <w:pPr>
-                  <w:keepNext/>
-                </w:pPr>
-                <w:r>
-                  <w:t>File: covacevic6.jpg</w:t>
-                </w:r>
-              </w:p>
-              <w:p>
-                <w:pPr>
-                  <w:pStyle w:val="Caption"/>
-                </w:pPr>
-                <w:r>
-                  <w:fldChar w:fldCharType="begin"/>
-                </w:r>
-                <w:r>
-                  <w:instrText xml:space="preserve"> SEQ Figure \* ARABIC </w:instrText>
-                </w:r>
-                <w:r>
-                  <w:fldChar w:fldCharType="separate"/>
-                </w:r>
-                <w:r>
-                  <w:rPr>
-                    <w:noProof/>
-                  </w:rPr>
-                  <w:t>6</w:t>
-                </w:r>
-                <w:r>
-                  <w:rPr>
-                    <w:noProof/>
-                  </w:rPr>
-                  <w:fldChar w:fldCharType="end"/>
-                </w:r>
-                <w:r>
-                  <w:t xml:space="preserve"> </w:t>
-                </w:r>
-                <w:r>
-                  <w:t>GAM cultural centre, 2010, Fernandez and Lateral (from http://www.plataformaarquitectura.cl/2010/08/31/centro-cultural-gabriela-mistral-cristian-fernandez-arquitectos-lateral-arquitectura-diseno/1287177793-gam-fdez-lat-024/)</w:t>
-                </w:r>
-              </w:p>
-              <w:p>
-                <w:pPr>
-                  <w:keepNext/>
-                </w:pPr>
-                <w:r>
-                  <w:t>File: covacevic7.jpg</w:t>
-                </w:r>
-              </w:p>
-              <w:p>
-                <w:pPr>
-                  <w:pStyle w:val="Caption"/>
-                </w:pPr>
-                <w:r>
-                  <w:fldChar w:fldCharType="begin"/>
-                </w:r>
-                <w:r>
-                  <w:instrText xml:space="preserve"> SEQ Figure \* ARABIC </w:instrText>
-                </w:r>
-                <w:r>
-                  <w:fldChar w:fldCharType="separate"/>
-                </w:r>
-                <w:r>
-                  <w:rPr>
-                    <w:noProof/>
-                  </w:rPr>
-                  <w:t>7</w:t>
-                </w:r>
-                <w:r>
-                  <w:rPr>
-                    <w:noProof/>
-                  </w:rPr>
-                  <w:fldChar w:fldCharType="end"/>
-                </w:r>
-                <w:r>
-                  <w:t xml:space="preserve"> I</w:t>
-                </w:r>
-                <w:r>
-                  <w:t>nterior of GAM (from http://www.plataformaarquitectura.cl/2010/08/31/centro-cultural-gabriela-mistral-cristian-fernandez-arquitectos-lateral-arquitectura-diseno/1287177816-gam-fdez-lat-038/)</w:t>
-                </w:r>
-              </w:p>
-              <w:p>
-                <w:pPr>
-                  <w:pStyle w:val="Heading1"/>
-                  <w:outlineLvl w:val="0"/>
-                </w:pPr>
-                <w:r>
-                  <w:t>Works</w:t>
-                </w:r>
-                <w:r>
-                  <w:t xml:space="preserve"> as </w:t>
-                </w:r>
-                <w:r>
-                  <w:t>a C</w:t>
-                </w:r>
-                <w:r>
-                  <w:t>ollective</w:t>
-                </w:r>
-                <w:r>
-                  <w:t>:</w:t>
-                </w:r>
-              </w:p>
-              <w:p>
-                <w:r>
-                  <w:lastRenderedPageBreak/>
-                  <w:t>1972</w:t>
-                </w:r>
-                <w:r>
-                  <w:tab/>
-                  <w:t>UNCTAD</w:t>
                 </w:r>
               </w:p>
               <w:p/>
@@ -952,6 +947,48 @@
                   <w:outlineLvl w:val="0"/>
                 </w:pPr>
                 <w:r>
+                  <w:t>Works</w:t>
+                </w:r>
+                <w:r>
+                  <w:t xml:space="preserve"> as </w:t>
+                </w:r>
+                <w:r>
+                  <w:t>a C</w:t>
+                </w:r>
+                <w:r>
+                  <w:t>ollective</w:t>
+                </w:r>
+                <w:r>
+                  <w:t>:</w:t>
+                </w:r>
+              </w:p>
+              <w:p>
+                <w:r>
+                  <w:rPr>
+                    <w:iCs/>
+                    <w:lang w:val="en-US"/>
+                  </w:rPr>
+                  <w:t>United Nations Conference on Trade and Development</w:t>
+                </w:r>
+                <w:r>
+                  <w:t xml:space="preserve"> (</w:t>
+                </w:r>
+                <w:r>
+                  <w:t>UNCTAD</w:t>
+                </w:r>
+                <w:r>
+                  <w:t>) Building (1972)</w:t>
+                </w:r>
+                <w:bookmarkStart w:id="0" w:name="_GoBack"/>
+                <w:bookmarkEnd w:id="0"/>
+              </w:p>
+              <w:p/>
+              <w:p>
+                <w:pPr>
+                  <w:pStyle w:val="Heading1"/>
+                  <w:outlineLvl w:val="0"/>
+                </w:pPr>
+                <w:r>
                   <w:t>Selected</w:t>
                 </w:r>
                 <w:r>
@@ -976,16 +1013,34 @@
                   <w:t>Jo</w:t>
                 </w:r>
                 <w:r>
-                  <w:t>sé Covacevic (together with José Cár</w:t>
+                  <w:t xml:space="preserve">sé </w:t>
+                </w:r>
+                <w:proofErr w:type="spellStart"/>
+                <w:r>
+                  <w:t>Covacevic</w:t>
+                </w:r>
+                <w:proofErr w:type="spellEnd"/>
+                <w:r>
+                  <w:t xml:space="preserve"> (together with José Cár</w:t>
                 </w:r>
                 <w:r>
                   <w:t xml:space="preserve">denas and </w:t>
                 </w:r>
-                <w:r>
-                  <w:t xml:space="preserve">Raúl </w:t>
-                </w:r>
-                <w:r>
-                  <w:t>Farrú)</w:t>
+                <w:proofErr w:type="spellStart"/>
+                <w:r>
+                  <w:t>Raúl</w:t>
+                </w:r>
+                <w:proofErr w:type="spellEnd"/>
+                <w:r>
+                  <w:t xml:space="preserve"> </w:t>
+                </w:r>
+                <w:proofErr w:type="spellStart"/>
+                <w:r>
+                  <w:t>Farrú</w:t>
+                </w:r>
+                <w:proofErr w:type="spellEnd"/>
+                <w:r>
+                  <w:t>)</w:t>
                 </w:r>
               </w:p>
               <w:p>
@@ -993,7 +1048,15 @@
                   <w:pStyle w:val="NormalfollowingH2"/>
                 </w:pPr>
                 <w:r>
-                  <w:t>University Centre Playa Ancha, Valparaíso</w:t>
+                  <w:t xml:space="preserve">University Centre Playa </w:t>
+                </w:r>
+                <w:proofErr w:type="spellStart"/>
+                <w:r>
+                  <w:t>Ancha</w:t>
+                </w:r>
+                <w:proofErr w:type="spellEnd"/>
+                <w:r>
+                  <w:t>, Valparaíso</w:t>
                 </w:r>
                 <w:r>
                   <w:t xml:space="preserve"> (1962)</w:t>
@@ -1032,7 +1095,15 @@
                   <w:outlineLvl w:val="1"/>
                 </w:pPr>
                 <w:r>
-                  <w:t xml:space="preserve">Hugo Gaggero </w:t>
+                  <w:t xml:space="preserve">Hugo </w:t>
+                </w:r>
+                <w:proofErr w:type="spellStart"/>
+                <w:r>
+                  <w:t>Gaggero</w:t>
+                </w:r>
+                <w:proofErr w:type="spellEnd"/>
+                <w:r>
+                  <w:t xml:space="preserve"> </w:t>
                 </w:r>
               </w:p>
               <w:p>
@@ -1043,7 +1114,15 @@
                   <w:t xml:space="preserve">Naval School, Valparaiso </w:t>
                 </w:r>
                 <w:r>
-                  <w:t>(with Mario Perez de Arce et al)</w:t>
+                  <w:t xml:space="preserve">(with Mario Perez de </w:t>
+                </w:r>
+                <w:proofErr w:type="spellStart"/>
+                <w:r>
+                  <w:t>Arce</w:t>
+                </w:r>
+                <w:proofErr w:type="spellEnd"/>
+                <w:r>
+                  <w:t xml:space="preserve"> et al)</w:t>
                 </w:r>
                 <w:r>
                   <w:rPr>
@@ -1063,7 +1142,15 @@
                   </w:rPr>
                 </w:pPr>
                 <w:r>
-                  <w:t xml:space="preserve">Tower 18, San Borja urban renewal, Santiago </w:t>
+                  <w:t xml:space="preserve">Tower 18, San </w:t>
+                </w:r>
+                <w:proofErr w:type="spellStart"/>
+                <w:r>
+                  <w:t>Borja</w:t>
+                </w:r>
+                <w:proofErr w:type="spellEnd"/>
+                <w:r>
+                  <w:t xml:space="preserve"> urban renewal, Santiago </w:t>
                 </w:r>
                 <w:r>
                   <w:t>(with Margarita Pisano)</w:t>
@@ -1089,7 +1176,15 @@
                   <w:t>José Medina</w:t>
                 </w:r>
                 <w:r>
-                  <w:t xml:space="preserve"> (with BEL arquitectos)</w:t>
+                  <w:t xml:space="preserve"> (with BEL </w:t>
+                </w:r>
+                <w:proofErr w:type="spellStart"/>
+                <w:r>
+                  <w:t>arquitectos</w:t>
+                </w:r>
+                <w:proofErr w:type="spellEnd"/>
+                <w:r>
+                  <w:t>)</w:t>
                 </w:r>
               </w:p>
               <w:p>
@@ -1128,8 +1223,13 @@
                   <w:outlineLvl w:val="1"/>
                 </w:pPr>
                 <w:r>
-                  <w:t>Juan Echeñique</w:t>
-                </w:r>
+                  <w:t xml:space="preserve">Juan </w:t>
+                </w:r>
+                <w:proofErr w:type="spellStart"/>
+                <w:r>
+                  <w:t>Echeñique</w:t>
+                </w:r>
+                <w:proofErr w:type="spellEnd"/>
                 <w:r>
                   <w:t xml:space="preserve"> (with José Cruz Covarrubias)</w:t>
                 </w:r>
@@ -1139,6 +1239,7 @@
                   <w:pStyle w:val="NormalfollowingH2"/>
                 </w:pPr>
                 <w:r>
+                  <w:lastRenderedPageBreak/>
                   <w:t>Chile Embassy, Buenos Aires</w:t>
                 </w:r>
                 <w:r>
@@ -1153,7 +1254,15 @@
                   <w:pStyle w:val="NormalfollowingH2"/>
                 </w:pPr>
                 <w:r>
-                  <w:t>Office building in Pedro de Valdivia st., Santiago</w:t>
+                  <w:t xml:space="preserve">Office building in Pedro de Valdivia </w:t>
+                </w:r>
+                <w:proofErr w:type="spellStart"/>
+                <w:r>
+                  <w:t>st.</w:t>
+                </w:r>
+                <w:proofErr w:type="spellEnd"/>
+                <w:r>
+                  <w:t>, Santiago</w:t>
                 </w:r>
                 <w:r>
                   <w:t xml:space="preserve"> (1980)</w:t>
@@ -1181,7 +1290,15 @@
                   <w:outlineLvl w:val="1"/>
                 </w:pPr>
                 <w:r>
-                  <w:t>Sergio González (with Gonzalo Mardones R.)</w:t>
+                  <w:t xml:space="preserve">Sergio González (with Gonzalo </w:t>
+                </w:r>
+                <w:proofErr w:type="spellStart"/>
+                <w:r>
+                  <w:t>Mardones</w:t>
+                </w:r>
+                <w:proofErr w:type="spellEnd"/>
+                <w:r>
+                  <w:t xml:space="preserve"> R.)</w:t>
                 </w:r>
               </w:p>
               <w:p>
@@ -1189,7 +1306,15 @@
                   <w:pStyle w:val="NormalfollowingH2"/>
                 </w:pPr>
                 <w:r>
-                  <w:t>Campus Antumapu Universidad de Chile, Santiago</w:t>
+                  <w:t xml:space="preserve">Campus </w:t>
+                </w:r>
+                <w:proofErr w:type="spellStart"/>
+                <w:r>
+                  <w:t>Antumapu</w:t>
+                </w:r>
+                <w:proofErr w:type="spellEnd"/>
+                <w:r>
+                  <w:t xml:space="preserve"> Universidad de Chile, Santiago</w:t>
                 </w:r>
                 <w:r>
                   <w:t xml:space="preserve"> (1964)</w:t>
@@ -1200,7 +1325,15 @@
                   <w:pStyle w:val="NormalfollowingH2"/>
                 </w:pPr>
                 <w:r>
-                  <w:t>Villa Olímpica, Santiago</w:t>
+                  <w:t xml:space="preserve">Villa </w:t>
+                </w:r>
+                <w:proofErr w:type="spellStart"/>
+                <w:r>
+                  <w:t>Olímpica</w:t>
+                </w:r>
+                <w:proofErr w:type="spellEnd"/>
+                <w:r>
+                  <w:t>, Santiago</w:t>
                 </w:r>
                 <w:r>
                   <w:t xml:space="preserve"> (1967)</w:t>
@@ -1373,8 +1506,6 @@
                   </w:sdtContent>
                 </w:sdt>
               </w:p>
-              <w:bookmarkStart w:id="0" w:name="_GoBack" w:displacedByCustomXml="next"/>
-              <w:bookmarkEnd w:id="0" w:displacedByCustomXml="next"/>
             </w:sdtContent>
           </w:sdt>
         </w:tc>
@@ -1382,7 +1513,7 @@
     </w:tbl>
     <w:p/>
     <w:sectPr>
-      <w:headerReference w:type="default" r:id="rId10"/>
+      <w:headerReference w:type="default" r:id="rId9"/>
       <w:pgSz w:w="11906" w:h="16838"/>
       <w:pgMar w:top="1440" w:right="1440" w:bottom="1440" w:left="1440" w:header="708" w:footer="708" w:gutter="0"/>
       <w:cols w:space="708"/>
@@ -1461,12 +1592,21 @@
       </w:rPr>
       <w:t xml:space="preserve"> – </w:t>
     </w:r>
+    <w:proofErr w:type="spellStart"/>
     <w:r>
       <w:rPr>
         <w:i/>
         <w:color w:val="7F7F7F" w:themeColor="text1" w:themeTint="80"/>
       </w:rPr>
-      <w:t>Encyclopedia of Modernism</w:t>
+      <w:t>Encyclopedia</w:t>
+    </w:r>
+    <w:proofErr w:type="spellEnd"/>
+    <w:r>
+      <w:rPr>
+        <w:i/>
+        <w:color w:val="7F7F7F" w:themeColor="text1" w:themeTint="80"/>
+      </w:rPr>
+      <w:t xml:space="preserve"> of Modernism</w:t>
     </w:r>
   </w:p>
   <w:p>
@@ -3401,14 +3541,14 @@
     <w:charset w:val="4E"/>
     <w:family w:val="auto"/>
     <w:pitch w:val="variable"/>
-    <w:sig w:usb0="00000001" w:usb1="08070000" w:usb2="00000010" w:usb3="00000000" w:csb0="00020000" w:csb1="00000000"/>
+    <w:sig w:usb0="E00002FF" w:usb1="6AC7FDFB" w:usb2="00000012" w:usb3="00000000" w:csb0="0002009F" w:csb1="00000000"/>
   </w:font>
   <w:font w:name="Tahoma">
     <w:panose1 w:val="020B0604030504040204"/>
     <w:charset w:val="00"/>
     <w:family w:val="auto"/>
     <w:pitch w:val="variable"/>
-    <w:sig w:usb0="00000003" w:usb1="00000000" w:usb2="00000000" w:usb3="00000000" w:csb0="00000001" w:csb1="00000000"/>
+    <w:sig w:usb0="E1002AFF" w:usb1="C000605B" w:usb2="00000029" w:usb3="00000000" w:csb0="000101FF" w:csb1="00000000"/>
   </w:font>
   <w:font w:name="Arial">
     <w:panose1 w:val="020B0604020202020204"/>
@@ -3421,7 +3561,7 @@
     <w:charset w:val="4E"/>
     <w:family w:val="auto"/>
     <w:pitch w:val="variable"/>
-    <w:sig w:usb0="00000001" w:usb1="08070000" w:usb2="00000010" w:usb3="00000000" w:csb0="00020000" w:csb1="00000000"/>
+    <w:sig w:usb0="E00002FF" w:usb1="6AC7FDFB" w:usb2="00000012" w:usb3="00000000" w:csb0="0002009F" w:csb1="00000000"/>
   </w:font>
   <w:font w:name="Cambria">
     <w:panose1 w:val="02040503050406030204"/>
@@ -4198,7 +4338,7 @@
   <a:extraClrSchemeLst/>
   <a:extLst>
     <a:ext uri="{05A4C25C-085E-4340-85A3-A5531E510DB2}">
-      <thm15:themeFamily xmlns:thm15="http://schemas.microsoft.com/office/thememl/2012/main" xmlns="" name="Office Theme" id="{62F939B6-93AF-4DB8-9C6B-D6C7DFDC589F}" vid="{4A3C46E8-61CC-4603-A589-7422A47A8E4A}"/>
+      <thm15:themeFamily xmlns="" xmlns:thm15="http://schemas.microsoft.com/office/thememl/2012/main" name="Office Theme" id="{62F939B6-93AF-4DB8-9C6B-D6C7DFDC589F}" vid="{4A3C46E8-61CC-4603-A589-7422A47A8E4A}"/>
     </a:ext>
   </a:extLst>
 </a:theme>
@@ -4308,7 +4448,7 @@
 </file>
 
 <file path=customXml/itemProps1.xml><?xml version="1.0" encoding="utf-8"?>
-<ds:datastoreItem xmlns:ds="http://schemas.openxmlformats.org/officeDocument/2006/customXml" ds:itemID="{7014A21E-6B47-2643-A0B1-4FC32F8C6D26}">
+<ds:datastoreItem xmlns:ds="http://schemas.openxmlformats.org/officeDocument/2006/customXml" ds:itemID="{D07D4A02-080F-6041-A3BD-1A21E3FDD714}">
   <ds:schemaRefs>
     <ds:schemaRef ds:uri="http://schemas.openxmlformats.org/officeDocument/2006/bibliography"/>
   </ds:schemaRefs>

</xml_diff>